<commit_message>
Update. First Draft of report.
</commit_message>
<xml_diff>
--- a/CS465-Security/Notes CS 465.docx
+++ b/CS465-Security/Notes CS 465.docx
@@ -2299,8 +2299,6 @@
       <w:pPr>
         <w:pStyle w:val="NoteLevel2"/>
       </w:pPr>
-      <w:bookmarkStart w:id="0" w:name="_GoBack"/>
-      <w:bookmarkEnd w:id="0"/>
     </w:p>
     <w:p>
       <w:pPr>
@@ -2364,6 +2362,334 @@
       <w:pPr>
         <w:pStyle w:val="NoteLevel1"/>
       </w:pPr>
+    </w:p>
+    <w:p>
+      <w:pPr>
+        <w:pStyle w:val="NoteLevel1"/>
+        <w:rPr>
+          <w:b/>
+        </w:rPr>
+      </w:pPr>
+      <w:r>
+        <w:rPr>
+          <w:b/>
+        </w:rPr>
+        <w:t>Secure Email</w:t>
+      </w:r>
+    </w:p>
+    <w:p>
+      <w:pPr>
+        <w:pStyle w:val="NoteLevel1"/>
+      </w:pPr>
+    </w:p>
+    <w:p>
+      <w:pPr>
+        <w:pStyle w:val="NoteLevel1"/>
+      </w:pPr>
+      <w:r>
+        <w:t>* How does secure email work? To provide confidentiality, integrity, and authentication</w:t>
+      </w:r>
+    </w:p>
+    <w:p>
+      <w:pPr>
+        <w:pStyle w:val="NoteLevel1"/>
+      </w:pPr>
+    </w:p>
+    <w:p>
+      <w:pPr>
+        <w:pStyle w:val="NoteLevel1"/>
+      </w:pPr>
+      <w:r>
+        <w:t>PGP</w:t>
+      </w:r>
+    </w:p>
+    <w:p>
+      <w:pPr>
+        <w:pStyle w:val="NoteLevel2"/>
+      </w:pPr>
+      <w:r>
+        <w:t xml:space="preserve">Trust </w:t>
+      </w:r>
+      <w:r>
+        <w:t xml:space="preserve">Model </w:t>
+      </w:r>
+      <w:r>
+        <w:sym w:font="Wingdings" w:char="F0E0"/>
+      </w:r>
+      <w:r>
+        <w:t xml:space="preserve"> it’s a web of trust</w:t>
+      </w:r>
+    </w:p>
+    <w:p>
+      <w:pPr>
+        <w:pStyle w:val="NoteLevel3"/>
+      </w:pPr>
+      <w:r>
+        <w:t>You generate keys and share them with whoever needs them.</w:t>
+      </w:r>
+    </w:p>
+    <w:p>
+      <w:pPr>
+        <w:pStyle w:val="NoteLevel3"/>
+      </w:pPr>
+      <w:r>
+        <w:t>No trusted 3</w:t>
+      </w:r>
+      <w:r>
+        <w:rPr>
+          <w:vertAlign w:val="superscript"/>
+        </w:rPr>
+        <w:t>rd</w:t>
+      </w:r>
+      <w:r>
+        <w:t xml:space="preserve"> party</w:t>
+      </w:r>
+    </w:p>
+    <w:p>
+      <w:pPr>
+        <w:pStyle w:val="NoteLevel2"/>
+      </w:pPr>
+      <w:r>
+        <w:t xml:space="preserve">Public Key </w:t>
+      </w:r>
+      <w:r>
+        <w:t>Crypto</w:t>
+      </w:r>
+    </w:p>
+    <w:p>
+      <w:pPr>
+        <w:pStyle w:val="NoteLevel1"/>
+      </w:pPr>
+    </w:p>
+    <w:p>
+      <w:pPr>
+        <w:pStyle w:val="NoteLevel1"/>
+      </w:pPr>
+      <w:r>
+        <w:t xml:space="preserve">*Generate c on the PGP </w:t>
+      </w:r>
+      <w:proofErr w:type="spellStart"/>
+      <w:r>
+        <w:t>crpto</w:t>
+      </w:r>
+      <w:proofErr w:type="spellEnd"/>
+      <w:r>
+        <w:t xml:space="preserve"> functions slide</w:t>
+      </w:r>
+    </w:p>
+    <w:p>
+      <w:pPr>
+        <w:pStyle w:val="NoteLevel2"/>
+      </w:pPr>
+      <w:proofErr w:type="gramStart"/>
+      <w:r>
+        <w:t>using</w:t>
+      </w:r>
+      <w:proofErr w:type="gramEnd"/>
+      <w:r>
+        <w:t xml:space="preserve"> DS and Zipping and </w:t>
+      </w:r>
+      <w:proofErr w:type="spellStart"/>
+      <w:r>
+        <w:t>Ecryption</w:t>
+      </w:r>
+      <w:proofErr w:type="spellEnd"/>
+    </w:p>
+    <w:p>
+      <w:pPr>
+        <w:pStyle w:val="NoteLevel2"/>
+      </w:pPr>
+      <w:proofErr w:type="gramStart"/>
+      <w:r>
+        <w:t>this</w:t>
+      </w:r>
+      <w:proofErr w:type="gramEnd"/>
+      <w:r>
+        <w:t xml:space="preserve"> is for authentication and confidentiality</w:t>
+      </w:r>
+    </w:p>
+    <w:p>
+      <w:pPr>
+        <w:pStyle w:val="NoteLevel1"/>
+      </w:pPr>
+    </w:p>
+    <w:p>
+      <w:pPr>
+        <w:pStyle w:val="NoteLevel1"/>
+      </w:pPr>
+      <w:r>
+        <w:t>S/MIME</w:t>
+      </w:r>
+    </w:p>
+    <w:p>
+      <w:pPr>
+        <w:pStyle w:val="NoteLevel2"/>
+      </w:pPr>
+      <w:r>
+        <w:t>Security extension to the mime internet email format</w:t>
+      </w:r>
+    </w:p>
+    <w:p>
+      <w:pPr>
+        <w:pStyle w:val="NoteLevel2"/>
+      </w:pPr>
+      <w:r>
+        <w:t>Trust model</w:t>
+      </w:r>
+    </w:p>
+    <w:p>
+      <w:pPr>
+        <w:pStyle w:val="NoteLevel3"/>
+      </w:pPr>
+      <w:proofErr w:type="spellStart"/>
+      <w:r>
+        <w:t>Hierarchiacal</w:t>
+      </w:r>
+      <w:proofErr w:type="spellEnd"/>
+      <w:r>
+        <w:t>, top-down</w:t>
+      </w:r>
+    </w:p>
+    <w:p>
+      <w:pPr>
+        <w:pStyle w:val="NoteLevel3"/>
+      </w:pPr>
+      <w:r>
+        <w:t>X.509 certificates</w:t>
+      </w:r>
+    </w:p>
+    <w:p>
+      <w:pPr>
+        <w:pStyle w:val="NoteLevel4"/>
+      </w:pPr>
+      <w:proofErr w:type="spellStart"/>
+      <w:r>
+        <w:t>Statdard</w:t>
+      </w:r>
+      <w:proofErr w:type="spellEnd"/>
+      <w:r>
+        <w:t xml:space="preserve"> certificate format</w:t>
+      </w:r>
+    </w:p>
+    <w:p>
+      <w:pPr>
+        <w:pStyle w:val="NoteLevel1"/>
+      </w:pPr>
+    </w:p>
+    <w:p>
+      <w:pPr>
+        <w:pStyle w:val="NoteLevel1"/>
+        <w:rPr>
+          <w:b/>
+        </w:rPr>
+      </w:pPr>
+      <w:r>
+        <w:rPr>
+          <w:b/>
+        </w:rPr>
+        <w:t>TLS</w:t>
+      </w:r>
+    </w:p>
+    <w:p>
+      <w:pPr>
+        <w:pStyle w:val="NoteLevel1"/>
+      </w:pPr>
+    </w:p>
+    <w:p>
+      <w:pPr>
+        <w:pStyle w:val="NoteLevel1"/>
+      </w:pPr>
+      <w:r>
+        <w:t>* TLS handshake</w:t>
+      </w:r>
+    </w:p>
+    <w:p>
+      <w:pPr>
+        <w:pStyle w:val="NoteLevel1"/>
+      </w:pPr>
+      <w:r>
+        <w:t xml:space="preserve">* Understand client/server </w:t>
+      </w:r>
+      <w:proofErr w:type="spellStart"/>
+      <w:r>
+        <w:t>auth</w:t>
+      </w:r>
+      <w:proofErr w:type="spellEnd"/>
+      <w:r>
+        <w:t xml:space="preserve"> in </w:t>
+      </w:r>
+      <w:proofErr w:type="spellStart"/>
+      <w:r>
+        <w:t>tls</w:t>
+      </w:r>
+      <w:proofErr w:type="spellEnd"/>
+    </w:p>
+    <w:p>
+      <w:pPr>
+        <w:pStyle w:val="NoteLevel2"/>
+      </w:pPr>
+      <w:proofErr w:type="spellStart"/>
+      <w:proofErr w:type="gramStart"/>
+      <w:r>
+        <w:t>rsa</w:t>
+      </w:r>
+      <w:proofErr w:type="spellEnd"/>
+      <w:proofErr w:type="gramEnd"/>
+      <w:r>
+        <w:t xml:space="preserve"> key exchange</w:t>
+      </w:r>
+    </w:p>
+    <w:p>
+      <w:pPr>
+        <w:pStyle w:val="NoteLevel2"/>
+      </w:pPr>
+      <w:proofErr w:type="gramStart"/>
+      <w:r>
+        <w:t>explain</w:t>
+      </w:r>
+      <w:proofErr w:type="gramEnd"/>
+      <w:r>
+        <w:t xml:space="preserve"> ownership proofs in detail</w:t>
+      </w:r>
+    </w:p>
+    <w:p>
+      <w:pPr>
+        <w:pStyle w:val="NoteLevel2"/>
+      </w:pPr>
+      <w:proofErr w:type="gramStart"/>
+      <w:r>
+        <w:t>what</w:t>
+      </w:r>
+      <w:proofErr w:type="gramEnd"/>
+      <w:r>
+        <w:t xml:space="preserve"> cryptographic primitives are used and why?</w:t>
+      </w:r>
+    </w:p>
+    <w:p>
+      <w:pPr>
+        <w:pStyle w:val="NoteLevel1"/>
+      </w:pPr>
+      <w:r>
+        <w:t xml:space="preserve">* </w:t>
+      </w:r>
+      <w:proofErr w:type="gramStart"/>
+      <w:r>
+        <w:t>understand</w:t>
+      </w:r>
+      <w:proofErr w:type="gramEnd"/>
+      <w:r>
+        <w:t xml:space="preserve"> session resumption</w:t>
+      </w:r>
+    </w:p>
+    <w:p>
+      <w:pPr>
+        <w:pStyle w:val="NoteLevel1"/>
+      </w:pPr>
+      <w:r>
+        <w:t>* understand the limitations of TLS</w:t>
+      </w:r>
+      <w:bookmarkStart w:id="2" w:name="_GoBack"/>
+      <w:bookmarkEnd w:id="2"/>
     </w:p>
     <w:p>
       <w:pPr>
@@ -2450,8 +2776,8 @@
         <w:szCs w:val="36"/>
       </w:rPr>
     </w:pPr>
-    <w:bookmarkStart w:id="1" w:name="_WNSectionTitle"/>
-    <w:bookmarkStart w:id="2" w:name="_WNTabType_0"/>
+    <w:bookmarkStart w:id="0" w:name="_WNSectionTitle"/>
+    <w:bookmarkStart w:id="1" w:name="_WNTabType_0"/>
     <w:r>
       <w:rPr>
         <w:rFonts w:ascii="Verdana" w:hAnsi="Verdana"/>
@@ -2506,8 +2832,8 @@
       <w:fldChar w:fldCharType="end"/>
     </w:r>
   </w:p>
+  <w:bookmarkEnd w:id="0"/>
   <w:bookmarkEnd w:id="1"/>
-  <w:bookmarkEnd w:id="2"/>
 </w:hdr>
 </file>
 
@@ -2530,6 +2856,14 @@
     </w:pPr>
     <w:bookmarkStart w:id="3" w:name="_WNSectionTitle_2"/>
     <w:bookmarkStart w:id="4" w:name="_WNTabType_1"/>
+    <w:r>
+      <w:rPr>
+        <w:rFonts w:ascii="Verdana" w:hAnsi="Verdana"/>
+        <w:sz w:val="36"/>
+        <w:szCs w:val="36"/>
+      </w:rPr>
+      <w:t>CS 465 Midterm 2</w:t>
+    </w:r>
     <w:r>
       <w:rPr>
         <w:rFonts w:ascii="Verdana" w:hAnsi="Verdana"/>

</xml_diff>